<commit_message>
description of the main character
</commit_message>
<xml_diff>
--- a/git_example.docx
+++ b/git_example.docx
@@ -6,6 +6,17 @@
       <w:r>
         <w:t>Once upon a time there was a dog</w:t>
       </w:r>
+      <w:r>
+        <w:t>.</w:t>
+      </w:r>
+    </w:p>
+    <w:p/>
+    <w:p>
+      <w:r>
+        <w:t>The dog only had 3 legs.</w:t>
+      </w:r>
+    </w:p>
+    <w:p>
       <w:bookmarkStart w:id="0" w:name="_GoBack"/>
       <w:bookmarkEnd w:id="0"/>
     </w:p>

</xml_diff>

<commit_message>
the conclusion to the story
</commit_message>
<xml_diff>
--- a/git_example.docx
+++ b/git_example.docx
@@ -20,6 +20,12 @@
     <w:p>
       <w:r>
         <w:t>The dog with 3 legs fell in love with a cat with 1 eye.</w:t>
+      </w:r>
+    </w:p>
+    <w:p/>
+    <w:p>
+      <w:r>
+        <w:t>They lived happily ever after.</w:t>
       </w:r>
     </w:p>
     <w:p>

</xml_diff>